<commit_message>
change in Trading strategy Reports
</commit_message>
<xml_diff>
--- a/Christos/Trading Strategy Reports.docx
+++ b/Christos/Trading Strategy Reports.docx
@@ -83,6 +83,26 @@
           <w:szCs w:val="72"/>
         </w:rPr>
         <w:t>eports</w:t>
+      </w:r>
+    </w:p>
+    <w:p>
+      <w:pPr>
+        <w:jc w:val="center"/>
+        <w:rPr>
+          <w:rFonts w:cstheme="minorHAnsi"/>
+          <w:b/>
+          <w:sz w:val="72"/>
+          <w:szCs w:val="72"/>
+        </w:rPr>
+      </w:pPr>
+      <w:r>
+        <w:rPr>
+          <w:rFonts w:cstheme="minorHAnsi"/>
+          <w:b/>
+          <w:sz w:val="72"/>
+          <w:szCs w:val="72"/>
+        </w:rPr>
+        <w:t>2015</w:t>
       </w:r>
     </w:p>
     <w:p>
@@ -2072,7 +2092,7 @@
         <w:rStyle w:val="PageNumber"/>
         <w:noProof/>
       </w:rPr>
-      <w:t>2</w:t>
+      <w:t>5</w:t>
     </w:r>
     <w:r>
       <w:rPr>
@@ -11314,7 +11334,7 @@
 </file>
 
 <file path=customXml/itemProps1.xml><?xml version="1.0" encoding="utf-8"?>
-<ds:datastoreItem xmlns:ds="http://schemas.openxmlformats.org/officeDocument/2006/customXml" ds:itemID="{6BB236BE-9615-4A95-9832-B2B462204966}">
+<ds:datastoreItem xmlns:ds="http://schemas.openxmlformats.org/officeDocument/2006/customXml" ds:itemID="{54C48123-837E-46AB-B7A1-549778660DE7}">
   <ds:schemaRefs>
     <ds:schemaRef ds:uri="http://schemas.openxmlformats.org/officeDocument/2006/bibliography"/>
   </ds:schemaRefs>

</xml_diff>